<commit_message>
Explain what is FMEA
</commit_message>
<xml_diff>
--- a/plan działania.docx
+++ b/plan działania.docx
@@ -3,100 +3,1404 @@
 <w:document xmlns:ve="http://schemas.openxmlformats.org/markup-compatibility/2006" xmlns:o="urn:schemas-microsoft-com:office:office" xmlns:r="http://schemas.openxmlformats.org/officeDocument/2006/relationships" xmlns:m="http://schemas.openxmlformats.org/officeDocument/2006/math" xmlns:v="urn:schemas-microsoft-com:vml" xmlns:wp="http://schemas.openxmlformats.org/drawingml/2006/wordprocessingDrawing" xmlns:w10="urn:schemas-microsoft-com:office:word" xmlns:w="http://schemas.openxmlformats.org/wordprocessingml/2006/main" xmlns:wne="http://schemas.microsoft.com/office/word/2006/wordml">
   <w:body>
     <w:p>
-      <w:r>
-        <w:t>2 stanowiska: stażysta w dziale technologicznym i software tester</w:t>
+      <w:pPr>
+        <w:rPr>
+          <w:rFonts w:ascii="Lato" w:hAnsi="Lato"/>
+        </w:rPr>
+      </w:pPr>
+      <w:r>
+        <w:rPr>
+          <w:rFonts w:ascii="Lato" w:hAnsi="Lato"/>
+        </w:rPr>
+        <w:t xml:space="preserve">Do nauki w pierwszych </w:t>
+      </w:r>
+      <w:proofErr w:type="spellStart"/>
+      <w:r>
+        <w:rPr>
+          <w:rFonts w:ascii="Lato" w:hAnsi="Lato"/>
+        </w:rPr>
+        <w:t>kolejnościach</w:t>
+      </w:r>
+      <w:proofErr w:type="spellEnd"/>
+      <w:r>
+        <w:rPr>
+          <w:rFonts w:ascii="Lato" w:hAnsi="Lato"/>
+        </w:rPr>
+        <w:t>:</w:t>
+      </w:r>
+      <w:r>
+        <w:rPr>
+          <w:rFonts w:ascii="Lato" w:hAnsi="Lato"/>
+        </w:rPr>
+        <w:br/>
+        <w:t xml:space="preserve">1. Dowiedzieć się co </w:t>
+      </w:r>
+      <w:r>
+        <w:rPr>
+          <w:rFonts w:ascii="Lato" w:hAnsi="Lato"/>
+        </w:rPr>
+        <w:t>znaczą</w:t>
+      </w:r>
+      <w:r>
+        <w:rPr>
+          <w:rFonts w:ascii="Lato" w:hAnsi="Lato"/>
+        </w:rPr>
+        <w:t>:</w:t>
+      </w:r>
+      <w:r>
+        <w:rPr>
+          <w:rFonts w:ascii="Lato" w:hAnsi="Lato"/>
+        </w:rPr>
+        <w:br/>
+      </w:r>
+      <w:r>
+        <w:rPr>
+          <w:rFonts w:ascii="Lato" w:hAnsi="Lato"/>
+        </w:rPr>
+        <w:tab/>
+        <w:t>FMEA,</w:t>
+      </w:r>
+      <w:r>
+        <w:rPr>
+          <w:rFonts w:ascii="Lato" w:hAnsi="Lato"/>
+        </w:rPr>
+        <w:br/>
+      </w:r>
+      <w:r>
+        <w:rPr>
+          <w:rFonts w:ascii="Lato" w:hAnsi="Lato"/>
+        </w:rPr>
+        <w:tab/>
+        <w:t>DFMEA,</w:t>
+      </w:r>
+      <w:r>
+        <w:rPr>
+          <w:rFonts w:ascii="Lato" w:hAnsi="Lato"/>
+        </w:rPr>
+        <w:br/>
+      </w:r>
+      <w:r>
+        <w:rPr>
+          <w:rFonts w:ascii="Lato" w:hAnsi="Lato"/>
+        </w:rPr>
+        <w:tab/>
+        <w:t>EMC, EMI</w:t>
+      </w:r>
+      <w:r>
+        <w:rPr>
+          <w:rFonts w:ascii="Lato" w:hAnsi="Lato"/>
+        </w:rPr>
+        <w:br/>
+      </w:r>
+      <w:r>
+        <w:rPr>
+          <w:rFonts w:ascii="Lato" w:hAnsi="Lato"/>
+        </w:rPr>
+        <w:tab/>
+      </w:r>
+      <w:proofErr w:type="spellStart"/>
+      <w:r>
+        <w:rPr>
+          <w:rFonts w:ascii="Lato" w:hAnsi="Lato"/>
+        </w:rPr>
+        <w:t>Worst</w:t>
+      </w:r>
+      <w:proofErr w:type="spellEnd"/>
+      <w:r>
+        <w:rPr>
+          <w:rFonts w:ascii="Lato" w:hAnsi="Lato"/>
+        </w:rPr>
+        <w:t xml:space="preserve"> </w:t>
+      </w:r>
+      <w:proofErr w:type="spellStart"/>
+      <w:r>
+        <w:rPr>
+          <w:rFonts w:ascii="Lato" w:hAnsi="Lato"/>
+        </w:rPr>
+        <w:t>Case</w:t>
+      </w:r>
+      <w:proofErr w:type="spellEnd"/>
+      <w:r>
+        <w:rPr>
+          <w:rFonts w:ascii="Lato" w:hAnsi="Lato"/>
+        </w:rPr>
+        <w:t xml:space="preserve"> </w:t>
+      </w:r>
+      <w:proofErr w:type="spellStart"/>
+      <w:r>
+        <w:rPr>
+          <w:rFonts w:ascii="Lato" w:hAnsi="Lato"/>
+        </w:rPr>
+        <w:t>Analysis</w:t>
+      </w:r>
+      <w:proofErr w:type="spellEnd"/>
+      <w:r>
+        <w:rPr>
+          <w:rFonts w:ascii="Lato" w:hAnsi="Lato"/>
+        </w:rPr>
+        <w:br/>
+        <w:t xml:space="preserve">2. </w:t>
+      </w:r>
+      <w:r>
+        <w:rPr>
+          <w:rFonts w:ascii="Lato" w:hAnsi="Lato"/>
+        </w:rPr>
+        <w:t>Szkolenie</w:t>
+      </w:r>
+      <w:r>
+        <w:rPr>
+          <w:rFonts w:ascii="Lato" w:hAnsi="Lato"/>
+        </w:rPr>
+        <w:t xml:space="preserve"> </w:t>
+      </w:r>
+      <w:proofErr w:type="spellStart"/>
+      <w:r>
+        <w:rPr>
+          <w:rFonts w:ascii="Lato" w:hAnsi="Lato"/>
+        </w:rPr>
+        <w:t>AutoCAD</w:t>
+      </w:r>
+      <w:proofErr w:type="spellEnd"/>
+      <w:r>
+        <w:rPr>
+          <w:rFonts w:ascii="Lato" w:hAnsi="Lato"/>
+        </w:rPr>
+        <w:br/>
+        <w:t>3. poczytać o Jenkinsie</w:t>
+      </w:r>
+      <w:r>
+        <w:rPr>
+          <w:rFonts w:ascii="Lato" w:hAnsi="Lato"/>
+        </w:rPr>
+        <w:br/>
+        <w:t>4. Wykorzystanie Gita w dokumentacjach technicznych</w:t>
+      </w:r>
+      <w:r>
+        <w:rPr>
+          <w:rFonts w:ascii="Lato" w:hAnsi="Lato"/>
+        </w:rPr>
+        <w:br/>
+      </w:r>
+      <w:r>
+        <w:rPr>
+          <w:rFonts w:ascii="Lato" w:hAnsi="Lato"/>
+        </w:rPr>
+        <w:t>Opisać to wszystko w tym dokumencie</w:t>
+      </w:r>
+      <w:r>
+        <w:rPr>
+          <w:rFonts w:ascii="Lato" w:hAnsi="Lato"/>
+        </w:rPr>
+        <w:t xml:space="preserve"> i przesłać do repozytorium do siebie na hubie </w:t>
+      </w:r>
+      <w:r>
+        <w:rPr>
+          <w:rFonts w:ascii="Lato" w:hAnsi="Lato"/>
+        </w:rPr>
+        <w:br/>
       </w:r>
     </w:p>
     <w:p>
-      <w:r>
+      <w:pPr>
+        <w:pStyle w:val="NormalnyWeb"/>
+        <w:rPr>
+          <w:rFonts w:ascii="Lato" w:hAnsi="Lato"/>
+          <w:sz w:val="22"/>
+          <w:szCs w:val="22"/>
+        </w:rPr>
+      </w:pPr>
+      <w:r>
+        <w:rPr>
+          <w:rStyle w:val="Nagwek1Znak"/>
+        </w:rPr>
+        <w:t xml:space="preserve">1. </w:t>
+      </w:r>
+      <w:r>
+        <w:rPr>
+          <w:rStyle w:val="Nagwek1Znak"/>
+        </w:rPr>
+        <w:t xml:space="preserve">FMEA - </w:t>
+      </w:r>
+      <w:proofErr w:type="spellStart"/>
+      <w:r>
+        <w:rPr>
+          <w:rStyle w:val="Nagwek1Znak"/>
+        </w:rPr>
+        <w:t>Failure</w:t>
+      </w:r>
+      <w:proofErr w:type="spellEnd"/>
+      <w:r>
+        <w:rPr>
+          <w:rStyle w:val="Nagwek1Znak"/>
+        </w:rPr>
+        <w:t xml:space="preserve"> </w:t>
+      </w:r>
+      <w:proofErr w:type="spellStart"/>
+      <w:r>
+        <w:rPr>
+          <w:rStyle w:val="Nagwek1Znak"/>
+        </w:rPr>
+        <w:t>M</w:t>
+      </w:r>
+      <w:r>
+        <w:rPr>
+          <w:rStyle w:val="Nagwek1Znak"/>
+        </w:rPr>
+        <w:t>ode</w:t>
+      </w:r>
+      <w:proofErr w:type="spellEnd"/>
+      <w:r>
+        <w:rPr>
+          <w:rStyle w:val="Nagwek1Znak"/>
+        </w:rPr>
+        <w:t xml:space="preserve"> </w:t>
+      </w:r>
+      <w:r>
+        <w:rPr>
+          <w:rStyle w:val="Nagwek1Znak"/>
+          <w:sz w:val="22"/>
+        </w:rPr>
+        <w:t>and</w:t>
+      </w:r>
+      <w:r>
+        <w:rPr>
+          <w:rStyle w:val="Nagwek1Znak"/>
+        </w:rPr>
+        <w:t xml:space="preserve"> </w:t>
+      </w:r>
+      <w:proofErr w:type="spellStart"/>
+      <w:r>
+        <w:rPr>
+          <w:rStyle w:val="Nagwek1Znak"/>
+        </w:rPr>
+        <w:t>E</w:t>
+      </w:r>
+      <w:r>
+        <w:rPr>
+          <w:rStyle w:val="Nagwek1Znak"/>
+        </w:rPr>
+        <w:t>ffects</w:t>
+      </w:r>
+      <w:proofErr w:type="spellEnd"/>
+      <w:r>
+        <w:rPr>
+          <w:rStyle w:val="Nagwek1Znak"/>
+        </w:rPr>
+        <w:t xml:space="preserve"> </w:t>
+      </w:r>
+      <w:proofErr w:type="spellStart"/>
+      <w:r>
+        <w:rPr>
+          <w:rStyle w:val="Nagwek1Znak"/>
+        </w:rPr>
+        <w:t>A</w:t>
+      </w:r>
+      <w:r>
+        <w:rPr>
+          <w:rStyle w:val="Nagwek1Znak"/>
+        </w:rPr>
+        <w:t>nalysis</w:t>
+      </w:r>
+      <w:proofErr w:type="spellEnd"/>
+      <w:r>
+        <w:rPr>
+          <w:rStyle w:val="Nagwek1Znak"/>
+        </w:rPr>
         <w:br/>
-        <w:t>Do nauki:</w:t>
-      </w:r>
-      <w:r>
+      </w:r>
+      <w:r>
+        <w:rPr>
+          <w:rFonts w:ascii="Lato" w:hAnsi="Lato"/>
+          <w:sz w:val="22"/>
+          <w:szCs w:val="22"/>
+        </w:rPr>
+        <w:t>Analiza rodzajów i skutków możliwych błędów. Metoda ta ma na celu zapobieganie skutkom wad, które mogą wystąpić w fazie projektowania oraz w fazie wytwarzania.</w:t>
+      </w:r>
+      <w:r>
+        <w:rPr>
+          <w:rFonts w:ascii="Lato" w:hAnsi="Lato"/>
+          <w:sz w:val="22"/>
+          <w:szCs w:val="22"/>
+        </w:rPr>
         <w:br/>
-        <w:t>1. Dowiedzieć się co znaczy skrót:</w:t>
-      </w:r>
-      <w:r>
+      </w:r>
+      <w:r>
+        <w:rPr>
+          <w:rFonts w:ascii="Lato" w:hAnsi="Lato"/>
+          <w:sz w:val="22"/>
+          <w:szCs w:val="22"/>
+        </w:rPr>
         <w:br/>
-      </w:r>
-      <w:r>
-        <w:tab/>
-        <w:t>FMEA,</w:t>
-      </w:r>
-      <w:r>
+        <w:t xml:space="preserve">Przy każdej analizie FMEA grupa zazwyczaj trzyma się następującego harmonogramu: </w:t>
+      </w:r>
+    </w:p>
+    <w:p>
+      <w:pPr>
+        <w:numPr>
+          <w:ilvl w:val="0"/>
+          <w:numId w:val="1"/>
+        </w:numPr>
+        <w:spacing w:before="100" w:beforeAutospacing="1" w:after="100" w:afterAutospacing="1" w:line="240" w:lineRule="auto"/>
+        <w:rPr>
+          <w:rFonts w:ascii="Lato" w:eastAsia="Times New Roman" w:hAnsi="Lato" w:cs="Times New Roman"/>
+        </w:rPr>
+      </w:pPr>
+      <w:r>
+        <w:rPr>
+          <w:rFonts w:ascii="Lato" w:eastAsia="Times New Roman" w:hAnsi="Lato" w:cs="Times New Roman"/>
+        </w:rPr>
+        <w:t>Identyfikacja elementów wyrobu oraz procesu (kolejność technologiczna)</w:t>
+      </w:r>
+    </w:p>
+    <w:p>
+      <w:pPr>
+        <w:numPr>
+          <w:ilvl w:val="0"/>
+          <w:numId w:val="1"/>
+        </w:numPr>
+        <w:spacing w:before="100" w:beforeAutospacing="1" w:after="100" w:afterAutospacing="1" w:line="240" w:lineRule="auto"/>
+        <w:rPr>
+          <w:rFonts w:ascii="Lato" w:eastAsia="Times New Roman" w:hAnsi="Lato" w:cs="Times New Roman"/>
+        </w:rPr>
+      </w:pPr>
+      <w:r>
+        <w:rPr>
+          <w:rFonts w:ascii="Lato" w:eastAsia="Times New Roman" w:hAnsi="Lato" w:cs="Times New Roman"/>
+        </w:rPr>
+        <w:t>Sporządzenie wykazu wystąpienia możliwych wad wyrobu/błędów w procesie</w:t>
+      </w:r>
+    </w:p>
+    <w:p>
+      <w:pPr>
+        <w:numPr>
+          <w:ilvl w:val="0"/>
+          <w:numId w:val="1"/>
+        </w:numPr>
+        <w:spacing w:before="100" w:beforeAutospacing="1" w:after="100" w:afterAutospacing="1" w:line="240" w:lineRule="auto"/>
+        <w:rPr>
+          <w:rFonts w:ascii="Lato" w:eastAsia="Times New Roman" w:hAnsi="Lato" w:cs="Times New Roman"/>
+        </w:rPr>
+      </w:pPr>
+      <w:r>
+        <w:rPr>
+          <w:rFonts w:ascii="Lato" w:eastAsia="Times New Roman" w:hAnsi="Lato" w:cs="Times New Roman"/>
+        </w:rPr>
+        <w:t>Sporządzenie wykazu prawdopodobnych skutków tych wad/błędów</w:t>
+      </w:r>
+    </w:p>
+    <w:p>
+      <w:pPr>
+        <w:numPr>
+          <w:ilvl w:val="0"/>
+          <w:numId w:val="1"/>
+        </w:numPr>
+        <w:spacing w:before="100" w:beforeAutospacing="1" w:after="100" w:afterAutospacing="1" w:line="240" w:lineRule="auto"/>
+        <w:rPr>
+          <w:rFonts w:ascii="Lato" w:eastAsia="Times New Roman" w:hAnsi="Lato" w:cs="Times New Roman"/>
+        </w:rPr>
+      </w:pPr>
+      <w:r>
+        <w:rPr>
+          <w:rFonts w:ascii="Lato" w:eastAsia="Times New Roman" w:hAnsi="Lato" w:cs="Times New Roman"/>
+        </w:rPr>
+        <w:t>Sporządzenie wykazu listy przyczyn możliwych wad wyrobu/błędów</w:t>
+      </w:r>
+    </w:p>
+    <w:p>
+      <w:pPr>
+        <w:numPr>
+          <w:ilvl w:val="0"/>
+          <w:numId w:val="1"/>
+        </w:numPr>
+        <w:spacing w:before="100" w:beforeAutospacing="1" w:after="100" w:afterAutospacing="1" w:line="240" w:lineRule="auto"/>
+        <w:rPr>
+          <w:rFonts w:ascii="Lato" w:eastAsia="Times New Roman" w:hAnsi="Lato" w:cs="Times New Roman"/>
+        </w:rPr>
+      </w:pPr>
+      <w:r>
+        <w:rPr>
+          <w:rFonts w:ascii="Lato" w:eastAsia="Times New Roman" w:hAnsi="Lato" w:cs="Times New Roman"/>
+        </w:rPr>
+        <w:t>Analiza potencjalnych wad/błędów</w:t>
+      </w:r>
+    </w:p>
+    <w:p>
+      <w:pPr>
+        <w:numPr>
+          <w:ilvl w:val="0"/>
+          <w:numId w:val="1"/>
+        </w:numPr>
+        <w:spacing w:before="100" w:beforeAutospacing="1" w:after="100" w:afterAutospacing="1" w:line="240" w:lineRule="auto"/>
+        <w:rPr>
+          <w:rFonts w:ascii="Lato" w:eastAsia="Times New Roman" w:hAnsi="Lato" w:cs="Times New Roman"/>
+        </w:rPr>
+      </w:pPr>
+      <w:r>
+        <w:rPr>
+          <w:rFonts w:ascii="Lato" w:eastAsia="Times New Roman" w:hAnsi="Lato" w:cs="Times New Roman"/>
+        </w:rPr>
+        <w:t>Ocena ryzyka popełnienia wad/błędów</w:t>
+      </w:r>
+    </w:p>
+    <w:p>
+      <w:pPr>
+        <w:numPr>
+          <w:ilvl w:val="0"/>
+          <w:numId w:val="1"/>
+        </w:numPr>
+        <w:spacing w:before="100" w:beforeAutospacing="1" w:after="100" w:afterAutospacing="1" w:line="240" w:lineRule="auto"/>
+        <w:rPr>
+          <w:rFonts w:ascii="Lato" w:eastAsia="Times New Roman" w:hAnsi="Lato" w:cs="Times New Roman"/>
+        </w:rPr>
+      </w:pPr>
+      <w:r>
+        <w:rPr>
+          <w:rFonts w:ascii="Lato" w:eastAsia="Times New Roman" w:hAnsi="Lato" w:cs="Times New Roman"/>
+        </w:rPr>
+        <w:t>Zaplanowanie działań zapobiegawczych</w:t>
+      </w:r>
+    </w:p>
+    <w:p>
+      <w:pPr>
+        <w:numPr>
+          <w:ilvl w:val="0"/>
+          <w:numId w:val="1"/>
+        </w:numPr>
+        <w:spacing w:before="100" w:beforeAutospacing="1" w:after="100" w:afterAutospacing="1" w:line="240" w:lineRule="auto"/>
+        <w:rPr>
+          <w:rFonts w:ascii="Lato" w:eastAsia="Times New Roman" w:hAnsi="Lato" w:cs="Times New Roman"/>
+        </w:rPr>
+      </w:pPr>
+      <w:r>
+        <w:rPr>
+          <w:rFonts w:ascii="Lato" w:eastAsia="Times New Roman" w:hAnsi="Lato" w:cs="Times New Roman"/>
+        </w:rPr>
+        <w:t>Wdrożenie działań zapobiegawczych i badanie ich skuteczności.</w:t>
+      </w:r>
+    </w:p>
+    <w:p>
+      <w:pPr>
+        <w:pStyle w:val="NormalnyWeb"/>
+      </w:pPr>
+      <w:r>
+        <w:rPr>
+          <w:rFonts w:ascii="Lato" w:hAnsi="Lato"/>
+          <w:sz w:val="22"/>
+          <w:szCs w:val="22"/>
+        </w:rPr>
         <w:br/>
-      </w:r>
-      <w:r>
-        <w:tab/>
-        <w:t>DFMEA,</w:t>
-      </w:r>
-      <w:r>
+        <w:t>Wynik takiego działania ma zazwyczaj formę tabeli w której dla każdej operacji oblicza się średnią ważoną (operacje 1-6) przykład poniżej</w:t>
+      </w:r>
+      <w:r>
+        <w:t xml:space="preserve"> </w:t>
+      </w:r>
+    </w:p>
+    <w:tbl>
+      <w:tblPr>
+        <w:tblStyle w:val="Tabela-Siatka"/>
+        <w:tblW w:w="5315" w:type="dxa"/>
+        <w:tblLook w:val="04A0"/>
+      </w:tblPr>
+      <w:tblGrid>
+        <w:gridCol w:w="727"/>
+        <w:gridCol w:w="844"/>
+        <w:gridCol w:w="695"/>
+        <w:gridCol w:w="915"/>
+        <w:gridCol w:w="805"/>
+        <w:gridCol w:w="1025"/>
+        <w:gridCol w:w="1700"/>
+        <w:gridCol w:w="923"/>
+        <w:gridCol w:w="1654"/>
+      </w:tblGrid>
+      <w:tr>
+        <w:trPr>
+          <w:trHeight w:val="236"/>
+        </w:trPr>
+        <w:tc>
+          <w:tcPr>
+            <w:tcW w:w="0" w:type="auto"/>
+            <w:hideMark/>
+          </w:tcPr>
+          <w:p>
+            <w:pPr>
+              <w:jc w:val="center"/>
+              <w:rPr>
+                <w:rFonts w:ascii="Times New Roman" w:eastAsia="Times New Roman" w:hAnsi="Times New Roman" w:cs="Times New Roman"/>
+                <w:b/>
+                <w:bCs/>
+                <w:sz w:val="24"/>
+                <w:szCs w:val="24"/>
+              </w:rPr>
+            </w:pPr>
+          </w:p>
+        </w:tc>
+        <w:tc>
+          <w:tcPr>
+            <w:tcW w:w="0" w:type="auto"/>
+            <w:hideMark/>
+          </w:tcPr>
+          <w:p>
+            <w:pPr>
+              <w:jc w:val="center"/>
+              <w:rPr>
+                <w:rFonts w:ascii="Times New Roman" w:eastAsia="Times New Roman" w:hAnsi="Times New Roman" w:cs="Times New Roman"/>
+                <w:b/>
+                <w:bCs/>
+                <w:sz w:val="24"/>
+                <w:szCs w:val="24"/>
+              </w:rPr>
+            </w:pPr>
+          </w:p>
+        </w:tc>
+        <w:tc>
+          <w:tcPr>
+            <w:tcW w:w="0" w:type="auto"/>
+            <w:hideMark/>
+          </w:tcPr>
+          <w:p>
+            <w:pPr>
+              <w:jc w:val="center"/>
+              <w:rPr>
+                <w:rFonts w:ascii="Times New Roman" w:eastAsia="Times New Roman" w:hAnsi="Times New Roman" w:cs="Times New Roman"/>
+                <w:b/>
+                <w:bCs/>
+                <w:sz w:val="24"/>
+                <w:szCs w:val="24"/>
+              </w:rPr>
+            </w:pPr>
+          </w:p>
+        </w:tc>
+        <w:tc>
+          <w:tcPr>
+            <w:tcW w:w="0" w:type="auto"/>
+            <w:hideMark/>
+          </w:tcPr>
+          <w:p>
+            <w:pPr>
+              <w:jc w:val="center"/>
+              <w:rPr>
+                <w:rFonts w:ascii="Times New Roman" w:eastAsia="Times New Roman" w:hAnsi="Times New Roman" w:cs="Times New Roman"/>
+                <w:b/>
+                <w:bCs/>
+                <w:sz w:val="24"/>
+                <w:szCs w:val="24"/>
+              </w:rPr>
+            </w:pPr>
+          </w:p>
+        </w:tc>
+        <w:tc>
+          <w:tcPr>
+            <w:tcW w:w="0" w:type="auto"/>
+            <w:hideMark/>
+          </w:tcPr>
+          <w:p>
+            <w:pPr>
+              <w:jc w:val="center"/>
+              <w:rPr>
+                <w:rFonts w:ascii="Times New Roman" w:eastAsia="Times New Roman" w:hAnsi="Times New Roman" w:cs="Times New Roman"/>
+                <w:b/>
+                <w:bCs/>
+                <w:sz w:val="24"/>
+                <w:szCs w:val="24"/>
+              </w:rPr>
+            </w:pPr>
+          </w:p>
+        </w:tc>
+        <w:tc>
+          <w:tcPr>
+            <w:tcW w:w="0" w:type="auto"/>
+            <w:hideMark/>
+          </w:tcPr>
+          <w:p>
+            <w:pPr>
+              <w:jc w:val="center"/>
+              <w:rPr>
+                <w:rFonts w:ascii="Times New Roman" w:eastAsia="Times New Roman" w:hAnsi="Times New Roman" w:cs="Times New Roman"/>
+                <w:b/>
+                <w:bCs/>
+                <w:sz w:val="24"/>
+                <w:szCs w:val="24"/>
+              </w:rPr>
+            </w:pPr>
+          </w:p>
+        </w:tc>
+        <w:tc>
+          <w:tcPr>
+            <w:tcW w:w="0" w:type="auto"/>
+            <w:hideMark/>
+          </w:tcPr>
+          <w:p>
+            <w:pPr>
+              <w:jc w:val="center"/>
+              <w:rPr>
+                <w:rFonts w:ascii="Times New Roman" w:eastAsia="Times New Roman" w:hAnsi="Times New Roman" w:cs="Times New Roman"/>
+                <w:b/>
+                <w:bCs/>
+                <w:sz w:val="24"/>
+                <w:szCs w:val="24"/>
+              </w:rPr>
+            </w:pPr>
+          </w:p>
+        </w:tc>
+        <w:tc>
+          <w:tcPr>
+            <w:tcW w:w="0" w:type="auto"/>
+            <w:hideMark/>
+          </w:tcPr>
+          <w:p>
+            <w:pPr>
+              <w:jc w:val="center"/>
+              <w:rPr>
+                <w:rFonts w:ascii="Times New Roman" w:eastAsia="Times New Roman" w:hAnsi="Times New Roman" w:cs="Times New Roman"/>
+                <w:b/>
+                <w:bCs/>
+                <w:sz w:val="24"/>
+                <w:szCs w:val="24"/>
+              </w:rPr>
+            </w:pPr>
+          </w:p>
+        </w:tc>
+        <w:tc>
+          <w:tcPr>
+            <w:tcW w:w="0" w:type="auto"/>
+            <w:hideMark/>
+          </w:tcPr>
+          <w:p>
+            <w:pPr>
+              <w:jc w:val="center"/>
+              <w:rPr>
+                <w:rFonts w:ascii="Times New Roman" w:eastAsia="Times New Roman" w:hAnsi="Times New Roman" w:cs="Times New Roman"/>
+                <w:b/>
+                <w:bCs/>
+                <w:sz w:val="24"/>
+                <w:szCs w:val="24"/>
+              </w:rPr>
+            </w:pPr>
+          </w:p>
+        </w:tc>
+      </w:tr>
+      <w:tr>
+        <w:trPr>
+          <w:trHeight w:val="226"/>
+        </w:trPr>
+        <w:tc>
+          <w:tcPr>
+            <w:tcW w:w="0" w:type="auto"/>
+            <w:hideMark/>
+          </w:tcPr>
+          <w:p>
+            <w:pPr>
+              <w:rPr>
+                <w:rFonts w:ascii="Times New Roman" w:eastAsia="Times New Roman" w:hAnsi="Times New Roman" w:cs="Times New Roman"/>
+                <w:sz w:val="24"/>
+                <w:szCs w:val="24"/>
+              </w:rPr>
+            </w:pPr>
+          </w:p>
+        </w:tc>
+        <w:tc>
+          <w:tcPr>
+            <w:tcW w:w="0" w:type="auto"/>
+            <w:hideMark/>
+          </w:tcPr>
+          <w:p>
+            <w:pPr>
+              <w:rPr>
+                <w:rFonts w:ascii="Times New Roman" w:eastAsia="Times New Roman" w:hAnsi="Times New Roman" w:cs="Times New Roman"/>
+                <w:sz w:val="24"/>
+                <w:szCs w:val="24"/>
+              </w:rPr>
+            </w:pPr>
+          </w:p>
+        </w:tc>
+        <w:tc>
+          <w:tcPr>
+            <w:tcW w:w="0" w:type="auto"/>
+            <w:hideMark/>
+          </w:tcPr>
+          <w:p>
+            <w:pPr>
+              <w:rPr>
+                <w:rFonts w:ascii="Times New Roman" w:eastAsia="Times New Roman" w:hAnsi="Times New Roman" w:cs="Times New Roman"/>
+                <w:sz w:val="24"/>
+                <w:szCs w:val="24"/>
+              </w:rPr>
+            </w:pPr>
+          </w:p>
+        </w:tc>
+        <w:tc>
+          <w:tcPr>
+            <w:tcW w:w="0" w:type="auto"/>
+            <w:hideMark/>
+          </w:tcPr>
+          <w:p>
+            <w:pPr>
+              <w:rPr>
+                <w:rFonts w:ascii="Times New Roman" w:eastAsia="Times New Roman" w:hAnsi="Times New Roman" w:cs="Times New Roman"/>
+                <w:sz w:val="24"/>
+                <w:szCs w:val="24"/>
+              </w:rPr>
+            </w:pPr>
+          </w:p>
+        </w:tc>
+        <w:tc>
+          <w:tcPr>
+            <w:tcW w:w="0" w:type="auto"/>
+            <w:hideMark/>
+          </w:tcPr>
+          <w:p>
+            <w:pPr>
+              <w:rPr>
+                <w:rFonts w:ascii="Times New Roman" w:eastAsia="Times New Roman" w:hAnsi="Times New Roman" w:cs="Times New Roman"/>
+                <w:sz w:val="24"/>
+                <w:szCs w:val="24"/>
+              </w:rPr>
+            </w:pPr>
+          </w:p>
+        </w:tc>
+        <w:tc>
+          <w:tcPr>
+            <w:tcW w:w="0" w:type="auto"/>
+            <w:hideMark/>
+          </w:tcPr>
+          <w:p>
+            <w:pPr>
+              <w:rPr>
+                <w:rFonts w:ascii="Times New Roman" w:eastAsia="Times New Roman" w:hAnsi="Times New Roman" w:cs="Times New Roman"/>
+                <w:sz w:val="24"/>
+                <w:szCs w:val="24"/>
+              </w:rPr>
+            </w:pPr>
+          </w:p>
+        </w:tc>
+        <w:tc>
+          <w:tcPr>
+            <w:tcW w:w="0" w:type="auto"/>
+            <w:hideMark/>
+          </w:tcPr>
+          <w:p>
+            <w:pPr>
+              <w:rPr>
+                <w:rFonts w:ascii="Times New Roman" w:eastAsia="Times New Roman" w:hAnsi="Times New Roman" w:cs="Times New Roman"/>
+                <w:sz w:val="24"/>
+                <w:szCs w:val="24"/>
+              </w:rPr>
+            </w:pPr>
+          </w:p>
+        </w:tc>
+        <w:tc>
+          <w:tcPr>
+            <w:tcW w:w="0" w:type="auto"/>
+            <w:hideMark/>
+          </w:tcPr>
+          <w:p>
+            <w:pPr>
+              <w:rPr>
+                <w:rFonts w:ascii="Times New Roman" w:eastAsia="Times New Roman" w:hAnsi="Times New Roman" w:cs="Times New Roman"/>
+                <w:sz w:val="24"/>
+                <w:szCs w:val="24"/>
+              </w:rPr>
+            </w:pPr>
+          </w:p>
+        </w:tc>
+        <w:tc>
+          <w:tcPr>
+            <w:tcW w:w="0" w:type="auto"/>
+            <w:hideMark/>
+          </w:tcPr>
+          <w:p>
+            <w:pPr>
+              <w:rPr>
+                <w:rFonts w:ascii="Times New Roman" w:eastAsia="Times New Roman" w:hAnsi="Times New Roman" w:cs="Times New Roman"/>
+                <w:sz w:val="24"/>
+                <w:szCs w:val="24"/>
+              </w:rPr>
+            </w:pPr>
+          </w:p>
+        </w:tc>
+      </w:tr>
+      <w:tr>
+        <w:trPr>
+          <w:trHeight w:val="56"/>
+        </w:trPr>
+        <w:tc>
+          <w:tcPr>
+            <w:tcW w:w="0" w:type="auto"/>
+            <w:hideMark/>
+          </w:tcPr>
+          <w:p>
+            <w:pPr>
+              <w:rPr>
+                <w:rFonts w:ascii="Times New Roman" w:eastAsia="Times New Roman" w:hAnsi="Times New Roman" w:cs="Times New Roman"/>
+                <w:sz w:val="24"/>
+                <w:szCs w:val="24"/>
+              </w:rPr>
+            </w:pPr>
+            <w:r>
+              <w:rPr>
+                <w:rFonts w:ascii="Times New Roman" w:eastAsia="Times New Roman" w:hAnsi="Times New Roman" w:cs="Times New Roman"/>
+                <w:sz w:val="24"/>
+                <w:szCs w:val="24"/>
+              </w:rPr>
+              <w:t xml:space="preserve">Operacja </w:t>
+            </w:r>
+          </w:p>
+        </w:tc>
+        <w:tc>
+          <w:tcPr>
+            <w:tcW w:w="0" w:type="auto"/>
+            <w:hideMark/>
+          </w:tcPr>
+          <w:p>
+            <w:pPr>
+              <w:rPr>
+                <w:rFonts w:ascii="Times New Roman" w:eastAsia="Times New Roman" w:hAnsi="Times New Roman" w:cs="Times New Roman"/>
+                <w:sz w:val="24"/>
+                <w:szCs w:val="24"/>
+              </w:rPr>
+            </w:pPr>
+            <w:r>
+              <w:rPr>
+                <w:rFonts w:ascii="Times New Roman" w:eastAsia="Times New Roman" w:hAnsi="Times New Roman" w:cs="Times New Roman"/>
+                <w:sz w:val="24"/>
+                <w:szCs w:val="24"/>
+              </w:rPr>
+              <w:t xml:space="preserve">Typ błędu </w:t>
+            </w:r>
+          </w:p>
+        </w:tc>
+        <w:tc>
+          <w:tcPr>
+            <w:tcW w:w="0" w:type="auto"/>
+            <w:hideMark/>
+          </w:tcPr>
+          <w:p>
+            <w:pPr>
+              <w:rPr>
+                <w:rFonts w:ascii="Times New Roman" w:eastAsia="Times New Roman" w:hAnsi="Times New Roman" w:cs="Times New Roman"/>
+                <w:sz w:val="24"/>
+                <w:szCs w:val="24"/>
+              </w:rPr>
+            </w:pPr>
+            <w:r>
+              <w:rPr>
+                <w:rFonts w:ascii="Times New Roman" w:eastAsia="Times New Roman" w:hAnsi="Times New Roman" w:cs="Times New Roman"/>
+                <w:sz w:val="24"/>
+                <w:szCs w:val="24"/>
+              </w:rPr>
+              <w:t xml:space="preserve">Opis skutków </w:t>
+            </w:r>
+          </w:p>
+        </w:tc>
+        <w:tc>
+          <w:tcPr>
+            <w:tcW w:w="0" w:type="auto"/>
+            <w:hideMark/>
+          </w:tcPr>
+          <w:p>
+            <w:pPr>
+              <w:rPr>
+                <w:rFonts w:ascii="Times New Roman" w:eastAsia="Times New Roman" w:hAnsi="Times New Roman" w:cs="Times New Roman"/>
+                <w:sz w:val="24"/>
+                <w:szCs w:val="24"/>
+              </w:rPr>
+            </w:pPr>
+            <w:r>
+              <w:rPr>
+                <w:rFonts w:ascii="Times New Roman" w:eastAsia="Times New Roman" w:hAnsi="Times New Roman" w:cs="Times New Roman"/>
+                <w:sz w:val="24"/>
+                <w:szCs w:val="24"/>
+              </w:rPr>
+              <w:t xml:space="preserve">SEV </w:t>
+            </w:r>
+          </w:p>
+        </w:tc>
+        <w:tc>
+          <w:tcPr>
+            <w:tcW w:w="0" w:type="auto"/>
+            <w:hideMark/>
+          </w:tcPr>
+          <w:p>
+            <w:pPr>
+              <w:rPr>
+                <w:rFonts w:ascii="Times New Roman" w:eastAsia="Times New Roman" w:hAnsi="Times New Roman" w:cs="Times New Roman"/>
+                <w:sz w:val="24"/>
+                <w:szCs w:val="24"/>
+              </w:rPr>
+            </w:pPr>
+            <w:r>
+              <w:rPr>
+                <w:rFonts w:ascii="Times New Roman" w:eastAsia="Times New Roman" w:hAnsi="Times New Roman" w:cs="Times New Roman"/>
+                <w:sz w:val="24"/>
+                <w:szCs w:val="24"/>
+              </w:rPr>
+              <w:t xml:space="preserve">Możliwe przyczyny </w:t>
+            </w:r>
+          </w:p>
+        </w:tc>
+        <w:tc>
+          <w:tcPr>
+            <w:tcW w:w="0" w:type="auto"/>
+            <w:hideMark/>
+          </w:tcPr>
+          <w:p>
+            <w:pPr>
+              <w:rPr>
+                <w:rFonts w:ascii="Times New Roman" w:eastAsia="Times New Roman" w:hAnsi="Times New Roman" w:cs="Times New Roman"/>
+                <w:sz w:val="24"/>
+                <w:szCs w:val="24"/>
+              </w:rPr>
+            </w:pPr>
+            <w:r>
+              <w:rPr>
+                <w:rFonts w:ascii="Times New Roman" w:eastAsia="Times New Roman" w:hAnsi="Times New Roman" w:cs="Times New Roman"/>
+                <w:sz w:val="24"/>
+                <w:szCs w:val="24"/>
+              </w:rPr>
+              <w:t xml:space="preserve">OCC </w:t>
+            </w:r>
+          </w:p>
+        </w:tc>
+        <w:tc>
+          <w:tcPr>
+            <w:tcW w:w="0" w:type="auto"/>
+            <w:hideMark/>
+          </w:tcPr>
+          <w:p>
+            <w:pPr>
+              <w:rPr>
+                <w:rFonts w:ascii="Times New Roman" w:eastAsia="Times New Roman" w:hAnsi="Times New Roman" w:cs="Times New Roman"/>
+                <w:sz w:val="24"/>
+                <w:szCs w:val="24"/>
+              </w:rPr>
+            </w:pPr>
+            <w:r>
+              <w:rPr>
+                <w:rFonts w:ascii="Times New Roman" w:eastAsia="Times New Roman" w:hAnsi="Times New Roman" w:cs="Times New Roman"/>
+                <w:sz w:val="24"/>
+                <w:szCs w:val="24"/>
+              </w:rPr>
+              <w:t xml:space="preserve">Sposób zapobiegania/wykrywania </w:t>
+            </w:r>
+          </w:p>
+        </w:tc>
+        <w:tc>
+          <w:tcPr>
+            <w:tcW w:w="0" w:type="auto"/>
+            <w:hideMark/>
+          </w:tcPr>
+          <w:p>
+            <w:pPr>
+              <w:rPr>
+                <w:rFonts w:ascii="Times New Roman" w:eastAsia="Times New Roman" w:hAnsi="Times New Roman" w:cs="Times New Roman"/>
+                <w:sz w:val="24"/>
+                <w:szCs w:val="24"/>
+              </w:rPr>
+            </w:pPr>
+            <w:r>
+              <w:rPr>
+                <w:rFonts w:ascii="Times New Roman" w:eastAsia="Times New Roman" w:hAnsi="Times New Roman" w:cs="Times New Roman"/>
+                <w:sz w:val="24"/>
+                <w:szCs w:val="24"/>
+              </w:rPr>
+              <w:t xml:space="preserve">DET </w:t>
+            </w:r>
+          </w:p>
+        </w:tc>
+        <w:tc>
+          <w:tcPr>
+            <w:tcW w:w="0" w:type="auto"/>
+            <w:hideMark/>
+          </w:tcPr>
+          <w:p>
+            <w:pPr>
+              <w:rPr>
+                <w:rFonts w:ascii="Times New Roman" w:eastAsia="Times New Roman" w:hAnsi="Times New Roman" w:cs="Times New Roman"/>
+                <w:sz w:val="24"/>
+                <w:szCs w:val="24"/>
+              </w:rPr>
+            </w:pPr>
+            <w:r>
+              <w:rPr>
+                <w:rFonts w:ascii="Times New Roman" w:eastAsia="Times New Roman" w:hAnsi="Times New Roman" w:cs="Times New Roman"/>
+                <w:sz w:val="24"/>
+                <w:szCs w:val="24"/>
+              </w:rPr>
+              <w:t xml:space="preserve">RPN </w:t>
+            </w:r>
+          </w:p>
+        </w:tc>
+      </w:tr>
+      <w:tr>
+        <w:trPr>
+          <w:trHeight w:val="56"/>
+        </w:trPr>
+        <w:tc>
+          <w:tcPr>
+            <w:tcW w:w="0" w:type="auto"/>
+            <w:hideMark/>
+          </w:tcPr>
+          <w:p>
+            <w:pPr>
+              <w:rPr>
+                <w:rFonts w:ascii="Times New Roman" w:eastAsia="Times New Roman" w:hAnsi="Times New Roman" w:cs="Times New Roman"/>
+                <w:sz w:val="24"/>
+                <w:szCs w:val="24"/>
+              </w:rPr>
+            </w:pPr>
+            <w:r>
+              <w:rPr>
+                <w:rFonts w:ascii="Times New Roman" w:eastAsia="Times New Roman" w:hAnsi="Times New Roman" w:cs="Times New Roman"/>
+                <w:sz w:val="24"/>
+                <w:szCs w:val="24"/>
+              </w:rPr>
+              <w:t xml:space="preserve">Opis operacji </w:t>
+            </w:r>
+          </w:p>
+        </w:tc>
+        <w:tc>
+          <w:tcPr>
+            <w:tcW w:w="0" w:type="auto"/>
+            <w:hideMark/>
+          </w:tcPr>
+          <w:p>
+            <w:pPr>
+              <w:rPr>
+                <w:rFonts w:ascii="Times New Roman" w:eastAsia="Times New Roman" w:hAnsi="Times New Roman" w:cs="Times New Roman"/>
+                <w:sz w:val="24"/>
+                <w:szCs w:val="24"/>
+              </w:rPr>
+            </w:pPr>
+            <w:r>
+              <w:rPr>
+                <w:rFonts w:ascii="Times New Roman" w:eastAsia="Times New Roman" w:hAnsi="Times New Roman" w:cs="Times New Roman"/>
+                <w:sz w:val="24"/>
+                <w:szCs w:val="24"/>
+              </w:rPr>
+              <w:t xml:space="preserve">Opis możliwego błędu </w:t>
+            </w:r>
+          </w:p>
+        </w:tc>
+        <w:tc>
+          <w:tcPr>
+            <w:tcW w:w="0" w:type="auto"/>
+            <w:hideMark/>
+          </w:tcPr>
+          <w:p>
+            <w:pPr>
+              <w:rPr>
+                <w:rFonts w:ascii="Times New Roman" w:eastAsia="Times New Roman" w:hAnsi="Times New Roman" w:cs="Times New Roman"/>
+                <w:sz w:val="24"/>
+                <w:szCs w:val="24"/>
+              </w:rPr>
+            </w:pPr>
+            <w:r>
+              <w:rPr>
+                <w:rFonts w:ascii="Times New Roman" w:eastAsia="Times New Roman" w:hAnsi="Times New Roman" w:cs="Times New Roman"/>
+                <w:sz w:val="24"/>
+                <w:szCs w:val="24"/>
+              </w:rPr>
+              <w:t xml:space="preserve">Opis skutków błędu </w:t>
+            </w:r>
+          </w:p>
+        </w:tc>
+        <w:tc>
+          <w:tcPr>
+            <w:tcW w:w="0" w:type="auto"/>
+            <w:hideMark/>
+          </w:tcPr>
+          <w:p>
+            <w:pPr>
+              <w:rPr>
+                <w:rFonts w:ascii="Times New Roman" w:eastAsia="Times New Roman" w:hAnsi="Times New Roman" w:cs="Times New Roman"/>
+                <w:sz w:val="24"/>
+                <w:szCs w:val="24"/>
+              </w:rPr>
+            </w:pPr>
+            <w:r>
+              <w:rPr>
+                <w:rFonts w:ascii="Times New Roman" w:eastAsia="Times New Roman" w:hAnsi="Times New Roman" w:cs="Times New Roman"/>
+                <w:sz w:val="24"/>
+                <w:szCs w:val="24"/>
+              </w:rPr>
+              <w:t xml:space="preserve">Uciążliwość dla klienta (1-10) </w:t>
+            </w:r>
+          </w:p>
+        </w:tc>
+        <w:tc>
+          <w:tcPr>
+            <w:tcW w:w="0" w:type="auto"/>
+            <w:hideMark/>
+          </w:tcPr>
+          <w:p>
+            <w:pPr>
+              <w:rPr>
+                <w:rFonts w:ascii="Times New Roman" w:eastAsia="Times New Roman" w:hAnsi="Times New Roman" w:cs="Times New Roman"/>
+                <w:sz w:val="24"/>
+                <w:szCs w:val="24"/>
+              </w:rPr>
+            </w:pPr>
+            <w:r>
+              <w:rPr>
+                <w:rFonts w:ascii="Times New Roman" w:eastAsia="Times New Roman" w:hAnsi="Times New Roman" w:cs="Times New Roman"/>
+                <w:sz w:val="24"/>
+                <w:szCs w:val="24"/>
+              </w:rPr>
+              <w:t xml:space="preserve">Opis przyczyn </w:t>
+            </w:r>
+          </w:p>
+        </w:tc>
+        <w:tc>
+          <w:tcPr>
+            <w:tcW w:w="0" w:type="auto"/>
+            <w:hideMark/>
+          </w:tcPr>
+          <w:p>
+            <w:pPr>
+              <w:rPr>
+                <w:rFonts w:ascii="Times New Roman" w:eastAsia="Times New Roman" w:hAnsi="Times New Roman" w:cs="Times New Roman"/>
+                <w:sz w:val="24"/>
+                <w:szCs w:val="24"/>
+              </w:rPr>
+            </w:pPr>
+            <w:r>
+              <w:rPr>
+                <w:rFonts w:ascii="Times New Roman" w:eastAsia="Times New Roman" w:hAnsi="Times New Roman" w:cs="Times New Roman"/>
+                <w:sz w:val="24"/>
+                <w:szCs w:val="24"/>
+              </w:rPr>
+              <w:t xml:space="preserve">Częstotliwość występowania (1-10) </w:t>
+            </w:r>
+          </w:p>
+        </w:tc>
+        <w:tc>
+          <w:tcPr>
+            <w:tcW w:w="0" w:type="auto"/>
+            <w:hideMark/>
+          </w:tcPr>
+          <w:p>
+            <w:pPr>
+              <w:rPr>
+                <w:rFonts w:ascii="Times New Roman" w:eastAsia="Times New Roman" w:hAnsi="Times New Roman" w:cs="Times New Roman"/>
+                <w:sz w:val="24"/>
+                <w:szCs w:val="24"/>
+              </w:rPr>
+            </w:pPr>
+            <w:r>
+              <w:rPr>
+                <w:rFonts w:ascii="Times New Roman" w:eastAsia="Times New Roman" w:hAnsi="Times New Roman" w:cs="Times New Roman"/>
+                <w:sz w:val="24"/>
+                <w:szCs w:val="24"/>
+              </w:rPr>
+              <w:t xml:space="preserve">Opis aktualnych metod zapobiegania </w:t>
+            </w:r>
+          </w:p>
+        </w:tc>
+        <w:tc>
+          <w:tcPr>
+            <w:tcW w:w="0" w:type="auto"/>
+            <w:hideMark/>
+          </w:tcPr>
+          <w:p>
+            <w:pPr>
+              <w:rPr>
+                <w:rFonts w:ascii="Times New Roman" w:eastAsia="Times New Roman" w:hAnsi="Times New Roman" w:cs="Times New Roman"/>
+                <w:sz w:val="24"/>
+                <w:szCs w:val="24"/>
+              </w:rPr>
+            </w:pPr>
+            <w:r>
+              <w:rPr>
+                <w:rFonts w:ascii="Times New Roman" w:eastAsia="Times New Roman" w:hAnsi="Times New Roman" w:cs="Times New Roman"/>
+                <w:sz w:val="24"/>
+                <w:szCs w:val="24"/>
+              </w:rPr>
+              <w:t xml:space="preserve">Skuteczność wykrywania (1-10) </w:t>
+            </w:r>
+          </w:p>
+        </w:tc>
+        <w:tc>
+          <w:tcPr>
+            <w:tcW w:w="0" w:type="auto"/>
+            <w:hideMark/>
+          </w:tcPr>
+          <w:p>
+            <w:pPr>
+              <w:rPr>
+                <w:rFonts w:ascii="Times New Roman" w:eastAsia="Times New Roman" w:hAnsi="Times New Roman" w:cs="Times New Roman"/>
+                <w:sz w:val="24"/>
+                <w:szCs w:val="24"/>
+              </w:rPr>
+            </w:pPr>
+            <w:r>
+              <w:rPr>
+                <w:rFonts w:ascii="Times New Roman" w:eastAsia="Times New Roman" w:hAnsi="Times New Roman" w:cs="Times New Roman"/>
+                <w:sz w:val="24"/>
+                <w:szCs w:val="24"/>
+              </w:rPr>
+              <w:t xml:space="preserve">Wartość </w:t>
+            </w:r>
+            <w:proofErr w:type="spellStart"/>
+            <w:r>
+              <w:rPr>
+                <w:rFonts w:ascii="Times New Roman" w:eastAsia="Times New Roman" w:hAnsi="Times New Roman" w:cs="Times New Roman"/>
+                <w:sz w:val="24"/>
+                <w:szCs w:val="24"/>
+              </w:rPr>
+              <w:t>ryzyka=SEV*OCC*DET</w:t>
+            </w:r>
+            <w:proofErr w:type="spellEnd"/>
+            <w:r>
+              <w:rPr>
+                <w:rFonts w:ascii="Times New Roman" w:eastAsia="Times New Roman" w:hAnsi="Times New Roman" w:cs="Times New Roman"/>
+                <w:sz w:val="24"/>
+                <w:szCs w:val="24"/>
+              </w:rPr>
+              <w:t xml:space="preserve"> </w:t>
+            </w:r>
+          </w:p>
+        </w:tc>
+      </w:tr>
+    </w:tbl>
+    <w:p>
+      <w:pPr>
+        <w:rPr>
+          <w:rFonts w:ascii="Lato" w:hAnsi="Lato"/>
+        </w:rPr>
+      </w:pPr>
+      <w:r>
+        <w:rPr>
+          <w:rFonts w:ascii="Lato" w:hAnsi="Lato"/>
+        </w:rPr>
         <w:br/>
-      </w:r>
-      <w:r>
-        <w:tab/>
-        <w:t>EMC, EMI</w:t>
-      </w:r>
-      <w:r>
+        <w:t>Kolejne źródło: https://www.isixsigma.com/tools-templates/fmea/fmea-quick-guide/</w:t>
+      </w:r>
+      <w:r>
+        <w:rPr>
+          <w:rFonts w:ascii="Lato" w:hAnsi="Lato"/>
+        </w:rPr>
         <w:br/>
       </w:r>
       <w:r>
-        <w:tab/>
+        <w:rPr>
+          <w:rFonts w:ascii="Lato" w:hAnsi="Lato"/>
+        </w:rPr>
+        <w:t xml:space="preserve">SEV - </w:t>
       </w:r>
       <w:proofErr w:type="spellStart"/>
       <w:r>
-        <w:t>Worst</w:t>
+        <w:rPr>
+          <w:rFonts w:ascii="Lato" w:hAnsi="Lato"/>
+        </w:rPr>
+        <w:t>Severity</w:t>
       </w:r>
       <w:proofErr w:type="spellEnd"/>
       <w:r>
+        <w:rPr>
+          <w:rFonts w:ascii="Lato" w:hAnsi="Lato"/>
+        </w:rPr>
+        <w:t xml:space="preserve"> - uciążliwość</w:t>
+      </w:r>
+      <w:r>
+        <w:rPr>
+          <w:rFonts w:ascii="Lato" w:hAnsi="Lato"/>
+        </w:rPr>
+        <w:br/>
+        <w:t xml:space="preserve">OCC - </w:t>
+      </w:r>
+      <w:proofErr w:type="spellStart"/>
+      <w:r>
+        <w:rPr>
+          <w:rFonts w:ascii="Lato" w:hAnsi="Lato"/>
+        </w:rPr>
+        <w:t>Occurance</w:t>
+      </w:r>
+      <w:proofErr w:type="spellEnd"/>
+      <w:r>
+        <w:rPr>
+          <w:rFonts w:ascii="Lato" w:hAnsi="Lato"/>
+        </w:rPr>
+        <w:t xml:space="preserve"> - występowanie</w:t>
+      </w:r>
+      <w:r>
+        <w:rPr>
+          <w:rFonts w:ascii="Lato" w:hAnsi="Lato"/>
+        </w:rPr>
+        <w:br/>
+      </w:r>
+      <w:r>
+        <w:rPr>
+          <w:rFonts w:ascii="Lato" w:hAnsi="Lato"/>
+        </w:rPr>
+        <w:t xml:space="preserve">DET - </w:t>
+      </w:r>
+      <w:proofErr w:type="spellStart"/>
+      <w:r>
+        <w:rPr>
+          <w:rFonts w:ascii="Lato" w:hAnsi="Lato"/>
+        </w:rPr>
+        <w:t>detection</w:t>
+      </w:r>
+      <w:proofErr w:type="spellEnd"/>
+      <w:r>
+        <w:rPr>
+          <w:rFonts w:ascii="Lato" w:hAnsi="Lato"/>
+        </w:rPr>
+        <w:t xml:space="preserve"> - wykrywanie </w:t>
+      </w:r>
+      <w:r>
+        <w:rPr>
+          <w:rFonts w:ascii="Lato" w:hAnsi="Lato"/>
+        </w:rPr>
+        <w:br/>
+      </w:r>
+      <w:r>
+        <w:rPr>
+          <w:rFonts w:ascii="Lato" w:hAnsi="Lato"/>
+        </w:rPr>
+        <w:t xml:space="preserve">RPN - </w:t>
+      </w:r>
+      <w:proofErr w:type="spellStart"/>
+      <w:r>
+        <w:rPr>
+          <w:rFonts w:ascii="Lato" w:hAnsi="Lato"/>
+        </w:rPr>
+        <w:t>risk</w:t>
+      </w:r>
+      <w:proofErr w:type="spellEnd"/>
+      <w:r>
+        <w:rPr>
+          <w:rFonts w:ascii="Lato" w:hAnsi="Lato"/>
+        </w:rPr>
         <w:t xml:space="preserve"> </w:t>
       </w:r>
       <w:proofErr w:type="spellStart"/>
       <w:r>
-        <w:t>Case</w:t>
+        <w:rPr>
+          <w:rFonts w:ascii="Lato" w:hAnsi="Lato"/>
+        </w:rPr>
+        <w:t>priority</w:t>
       </w:r>
       <w:proofErr w:type="spellEnd"/>
       <w:r>
+        <w:rPr>
+          <w:rFonts w:ascii="Lato" w:hAnsi="Lato"/>
+        </w:rPr>
         <w:t xml:space="preserve"> </w:t>
       </w:r>
       <w:proofErr w:type="spellStart"/>
       <w:r>
-        <w:t>Analysis</w:t>
+        <w:rPr>
+          <w:rFonts w:ascii="Lato" w:hAnsi="Lato"/>
+        </w:rPr>
+        <w:t>number</w:t>
       </w:r>
       <w:proofErr w:type="spellEnd"/>
       <w:r>
-        <w:br/>
-        <w:t xml:space="preserve">2. Obejrzeć </w:t>
-      </w:r>
-      <w:proofErr w:type="spellStart"/>
-      <w:r>
-        <w:t>tutoriale</w:t>
-      </w:r>
-      <w:proofErr w:type="spellEnd"/>
-      <w:r>
-        <w:t xml:space="preserve"> do </w:t>
-      </w:r>
-      <w:proofErr w:type="spellStart"/>
-      <w:r>
-        <w:t>AutoCAD</w:t>
-      </w:r>
-      <w:proofErr w:type="spellEnd"/>
-      <w:r>
-        <w:br/>
-        <w:t>3. poczytać o Jenkinsie (czy ma interfejs, jak się obsługuje i czego można się nauczyć)</w:t>
-      </w:r>
-      <w:r>
-        <w:br/>
-        <w:t>4. Wykorzystanie Gita w dokumentacjach technicznych</w:t>
-      </w:r>
-      <w:r>
-        <w:br/>
-      </w:r>
-      <w:r>
-        <w:t>Opisać to wszystko w tym dokumencie</w:t>
-      </w:r>
-      <w:r>
-        <w:br/>
+        <w:rPr>
+          <w:rFonts w:ascii="Lato" w:hAnsi="Lato"/>
+        </w:rPr>
+        <w:t xml:space="preserve"> - indeks ryzyka FMEA</w:t>
       </w:r>
     </w:p>
     <w:sectPr>
@@ -107,6 +1411,127 @@
     </w:sectPr>
   </w:body>
 </w:document>
+</file>
+
+<file path=word/numbering.xml><?xml version="1.0" encoding="utf-8"?>
+<w:numbering xmlns:ve="http://schemas.openxmlformats.org/markup-compatibility/2006" xmlns:o="urn:schemas-microsoft-com:office:office" xmlns:r="http://schemas.openxmlformats.org/officeDocument/2006/relationships" xmlns:m="http://schemas.openxmlformats.org/officeDocument/2006/math" xmlns:v="urn:schemas-microsoft-com:vml" xmlns:wp="http://schemas.openxmlformats.org/drawingml/2006/wordprocessingDrawing" xmlns:w10="urn:schemas-microsoft-com:office:word" xmlns:w="http://schemas.openxmlformats.org/wordprocessingml/2006/main" xmlns:wne="http://schemas.microsoft.com/office/word/2006/wordml">
+  <w:abstractNum w:abstractNumId="0">
+    <w:nsid w:val="0B501E6C"/>
+    <w:multiLevelType w:val="multilevel"/>
+    <w:tmpl w:val="865864AE"/>
+    <w:lvl w:ilvl="0">
+      <w:start w:val="1"/>
+      <w:numFmt w:val="decimal"/>
+      <w:lvlText w:val="%1."/>
+      <w:lvlJc w:val="left"/>
+      <w:pPr>
+        <w:tabs>
+          <w:tab w:val="num" w:pos="720"/>
+        </w:tabs>
+        <w:ind w:left="720" w:hanging="360"/>
+      </w:pPr>
+    </w:lvl>
+    <w:lvl w:ilvl="1" w:tentative="1">
+      <w:start w:val="1"/>
+      <w:numFmt w:val="decimal"/>
+      <w:lvlText w:val="%2."/>
+      <w:lvlJc w:val="left"/>
+      <w:pPr>
+        <w:tabs>
+          <w:tab w:val="num" w:pos="1440"/>
+        </w:tabs>
+        <w:ind w:left="1440" w:hanging="360"/>
+      </w:pPr>
+    </w:lvl>
+    <w:lvl w:ilvl="2" w:tentative="1">
+      <w:start w:val="1"/>
+      <w:numFmt w:val="decimal"/>
+      <w:lvlText w:val="%3."/>
+      <w:lvlJc w:val="left"/>
+      <w:pPr>
+        <w:tabs>
+          <w:tab w:val="num" w:pos="2160"/>
+        </w:tabs>
+        <w:ind w:left="2160" w:hanging="360"/>
+      </w:pPr>
+    </w:lvl>
+    <w:lvl w:ilvl="3" w:tentative="1">
+      <w:start w:val="1"/>
+      <w:numFmt w:val="decimal"/>
+      <w:lvlText w:val="%4."/>
+      <w:lvlJc w:val="left"/>
+      <w:pPr>
+        <w:tabs>
+          <w:tab w:val="num" w:pos="2880"/>
+        </w:tabs>
+        <w:ind w:left="2880" w:hanging="360"/>
+      </w:pPr>
+    </w:lvl>
+    <w:lvl w:ilvl="4" w:tentative="1">
+      <w:start w:val="1"/>
+      <w:numFmt w:val="decimal"/>
+      <w:lvlText w:val="%5."/>
+      <w:lvlJc w:val="left"/>
+      <w:pPr>
+        <w:tabs>
+          <w:tab w:val="num" w:pos="3600"/>
+        </w:tabs>
+        <w:ind w:left="3600" w:hanging="360"/>
+      </w:pPr>
+    </w:lvl>
+    <w:lvl w:ilvl="5" w:tentative="1">
+      <w:start w:val="1"/>
+      <w:numFmt w:val="decimal"/>
+      <w:lvlText w:val="%6."/>
+      <w:lvlJc w:val="left"/>
+      <w:pPr>
+        <w:tabs>
+          <w:tab w:val="num" w:pos="4320"/>
+        </w:tabs>
+        <w:ind w:left="4320" w:hanging="360"/>
+      </w:pPr>
+    </w:lvl>
+    <w:lvl w:ilvl="6" w:tentative="1">
+      <w:start w:val="1"/>
+      <w:numFmt w:val="decimal"/>
+      <w:lvlText w:val="%7."/>
+      <w:lvlJc w:val="left"/>
+      <w:pPr>
+        <w:tabs>
+          <w:tab w:val="num" w:pos="5040"/>
+        </w:tabs>
+        <w:ind w:left="5040" w:hanging="360"/>
+      </w:pPr>
+    </w:lvl>
+    <w:lvl w:ilvl="7" w:tentative="1">
+      <w:start w:val="1"/>
+      <w:numFmt w:val="decimal"/>
+      <w:lvlText w:val="%8."/>
+      <w:lvlJc w:val="left"/>
+      <w:pPr>
+        <w:tabs>
+          <w:tab w:val="num" w:pos="5760"/>
+        </w:tabs>
+        <w:ind w:left="5760" w:hanging="360"/>
+      </w:pPr>
+    </w:lvl>
+    <w:lvl w:ilvl="8" w:tentative="1">
+      <w:start w:val="1"/>
+      <w:numFmt w:val="decimal"/>
+      <w:lvlText w:val="%9."/>
+      <w:lvlJc w:val="left"/>
+      <w:pPr>
+        <w:tabs>
+          <w:tab w:val="num" w:pos="6480"/>
+        </w:tabs>
+        <w:ind w:left="6480" w:hanging="360"/>
+      </w:pPr>
+    </w:lvl>
+  </w:abstractNum>
+  <w:num w:numId="1">
+    <w:abstractNumId w:val="0"/>
+  </w:num>
+</w:numbering>
 </file>
 
 <file path=word/styles.xml><?xml version="1.0" encoding="utf-8"?>
@@ -268,11 +1693,34 @@
   <w:style w:type="paragraph" w:default="1" w:styleId="Normalny">
     <w:name w:val="Normal"/>
     <w:qFormat/>
+    <w:rsid w:val="00FA66B2"/>
+  </w:style>
+  <w:style w:type="paragraph" w:styleId="Nagwek1">
+    <w:name w:val="heading 1"/>
+    <w:basedOn w:val="Normalny"/>
+    <w:next w:val="Normalny"/>
+    <w:link w:val="Nagwek1Znak"/>
+    <w:uiPriority w:val="9"/>
+    <w:qFormat/>
+    <w:rsid w:val="00C96054"/>
+    <w:pPr>
+      <w:keepNext/>
+      <w:keepLines/>
+      <w:spacing w:before="480" w:after="0"/>
+      <w:outlineLvl w:val="0"/>
+    </w:pPr>
+    <w:rPr>
+      <w:rFonts w:asciiTheme="majorHAnsi" w:eastAsiaTheme="majorEastAsia" w:hAnsiTheme="majorHAnsi" w:cstheme="majorBidi"/>
+      <w:b/>
+      <w:bCs/>
+      <w:color w:val="365F91" w:themeColor="accent1" w:themeShade="BF"/>
+      <w:sz w:val="28"/>
+      <w:szCs w:val="28"/>
+    </w:rPr>
   </w:style>
   <w:style w:type="character" w:default="1" w:styleId="Domylnaczcionkaakapitu">
     <w:name w:val="Default Paragraph Font"/>
     <w:uiPriority w:val="1"/>
-    <w:semiHidden/>
     <w:unhideWhenUsed/>
   </w:style>
   <w:style w:type="table" w:default="1" w:styleId="Standardowy">
@@ -296,6 +1744,75 @@
     <w:uiPriority w:val="99"/>
     <w:semiHidden/>
     <w:unhideWhenUsed/>
+  </w:style>
+  <w:style w:type="paragraph" w:styleId="NormalnyWeb">
+    <w:name w:val="Normal (Web)"/>
+    <w:basedOn w:val="Normalny"/>
+    <w:uiPriority w:val="99"/>
+    <w:semiHidden/>
+    <w:unhideWhenUsed/>
+    <w:rsid w:val="001E7734"/>
+    <w:pPr>
+      <w:spacing w:before="100" w:beforeAutospacing="1" w:after="100" w:afterAutospacing="1" w:line="240" w:lineRule="auto"/>
+    </w:pPr>
+    <w:rPr>
+      <w:rFonts w:ascii="Times New Roman" w:eastAsia="Times New Roman" w:hAnsi="Times New Roman" w:cs="Times New Roman"/>
+      <w:sz w:val="24"/>
+      <w:szCs w:val="24"/>
+    </w:rPr>
+  </w:style>
+  <w:style w:type="character" w:styleId="Hipercze">
+    <w:name w:val="Hyperlink"/>
+    <w:basedOn w:val="Domylnaczcionkaakapitu"/>
+    <w:uiPriority w:val="99"/>
+    <w:semiHidden/>
+    <w:unhideWhenUsed/>
+    <w:rsid w:val="001E7734"/>
+    <w:rPr>
+      <w:color w:val="0000FF"/>
+      <w:u w:val="single"/>
+    </w:rPr>
+  </w:style>
+  <w:style w:type="table" w:styleId="Tabela-Siatka">
+    <w:name w:val="Table Grid"/>
+    <w:basedOn w:val="Standardowy"/>
+    <w:uiPriority w:val="59"/>
+    <w:rsid w:val="001E7734"/>
+    <w:pPr>
+      <w:spacing w:after="0" w:line="240" w:lineRule="auto"/>
+    </w:pPr>
+    <w:tblPr>
+      <w:tblInd w:w="0" w:type="dxa"/>
+      <w:tblBorders>
+        <w:top w:val="single" w:sz="4" w:space="0" w:color="000000" w:themeColor="text1"/>
+        <w:left w:val="single" w:sz="4" w:space="0" w:color="000000" w:themeColor="text1"/>
+        <w:bottom w:val="single" w:sz="4" w:space="0" w:color="000000" w:themeColor="text1"/>
+        <w:right w:val="single" w:sz="4" w:space="0" w:color="000000" w:themeColor="text1"/>
+        <w:insideH w:val="single" w:sz="4" w:space="0" w:color="000000" w:themeColor="text1"/>
+        <w:insideV w:val="single" w:sz="4" w:space="0" w:color="000000" w:themeColor="text1"/>
+      </w:tblBorders>
+      <w:tblCellMar>
+        <w:top w:w="0" w:type="dxa"/>
+        <w:left w:w="108" w:type="dxa"/>
+        <w:bottom w:w="0" w:type="dxa"/>
+        <w:right w:w="108" w:type="dxa"/>
+      </w:tblCellMar>
+    </w:tblPr>
+  </w:style>
+  <w:style w:type="character" w:customStyle="1" w:styleId="Nagwek1Znak">
+    <w:name w:val="Nagłówek 1 Znak"/>
+    <w:basedOn w:val="Domylnaczcionkaakapitu"/>
+    <w:link w:val="Nagwek1"/>
+    <w:uiPriority w:val="9"/>
+    <w:rsid w:val="00C96054"/>
+    <w:rPr>
+      <w:rFonts w:asciiTheme="majorHAnsi" w:eastAsiaTheme="majorEastAsia" w:hAnsiTheme="majorHAnsi" w:cstheme="majorBidi"/>
+      <w:b/>
+      <w:bCs/>
+      <w:color w:val="365F91" w:themeColor="accent1" w:themeShade="BF"/>
+      <w:sz w:val="28"/>
+      <w:szCs w:val="28"/>
+    </w:rPr>
   </w:style>
 </w:styles>
 </file>

</xml_diff>